<commit_message>
changed heroku build json
</commit_message>
<xml_diff>
--- a/Memorizer requirements.docx
+++ b/Memorizer requirements.docx
@@ -227,15 +227,10 @@
       </w:r>
       <w:proofErr w:type="spellStart"/>
       <w:r>
-        <w:t>last_attempt_accuracy</w:t>
-      </w:r>
-      <w:proofErr w:type="spellEnd"/>
-      <w:r>
-        <w:tab/>
-      </w:r>
-      <w:proofErr w:type="spellStart"/>
-      <w:r>
-        <w:t>overall_accuracy</w:t>
+        <w:t>last_attempt_accurac</w:t>
+      </w:r>
+      <w:r>
+        <w:t>y</w:t>
       </w:r>
       <w:proofErr w:type="spellEnd"/>
     </w:p>
@@ -339,6 +334,9 @@
       <w:r>
         <w:t>Add new row to legend (queue, id, legend)</w:t>
       </w:r>
+      <w:r>
+        <w:t xml:space="preserve"> </w:t>
+      </w:r>
     </w:p>
     <w:p>
       <w:pPr>
@@ -351,6 +349,9 @@
       <w:r>
         <w:t>Add new category (category, id)</w:t>
       </w:r>
+      <w:r>
+        <w:t xml:space="preserve"> </w:t>
+      </w:r>
     </w:p>
     <w:p>
       <w:pPr>
@@ -360,6 +361,44 @@
           <w:numId w:val="2"/>
         </w:numPr>
       </w:pPr>
+      <w:r>
+        <w:lastRenderedPageBreak/>
+        <w:t>Get id, category from categories</w:t>
+      </w:r>
+    </w:p>
+    <w:p>
+      <w:pPr>
+        <w:pStyle w:val="ListParagraph"/>
+        <w:numPr>
+          <w:ilvl w:val="0"/>
+          <w:numId w:val="2"/>
+        </w:numPr>
+      </w:pPr>
+      <w:r>
+        <w:t xml:space="preserve">Get id, queues, categories from categories where for selected </w:t>
+      </w:r>
+      <w:proofErr w:type="gramStart"/>
+      <w:r>
+        <w:t>category</w:t>
+      </w:r>
+      <w:proofErr w:type="gramEnd"/>
+    </w:p>
+    <w:p>
+      <w:pPr>
+        <w:pStyle w:val="ListParagraph"/>
+        <w:numPr>
+          <w:ilvl w:val="0"/>
+          <w:numId w:val="2"/>
+        </w:numPr>
+      </w:pPr>
+      <w:r>
+        <w:t xml:space="preserve">Get all ids and </w:t>
+      </w:r>
+      <w:proofErr w:type="gramStart"/>
+      <w:r>
+        <w:t>categorie</w:t>
+      </w:r>
+      <w:proofErr w:type="gramEnd"/>
     </w:p>
     <w:sectPr>
       <w:pgSz w:w="15840" w:h="12240" w:orient="landscape"/>

</xml_diff>